<commit_message>
Documentação completa da Sprint 6
</commit_message>
<xml_diff>
--- a/Sprint 6/Registro de Reunioes.docx
+++ b/Sprint 6/Registro de Reunioes.docx
@@ -59,7 +59,7 @@
       <w:tblPr>
         <w:tblStyle w:val="TableNormal"/>
         <w:tblW w:w="9360" w:type="dxa"/>
-        <w:tblInd w:w="-37" w:type="dxa"/>
+        <w:tblInd w:w="-66" w:type="dxa"/>
         <w:tblBorders>
           <w:top w:val="single" w:sz="4" w:space="0" w:color="5B9BD5"/>
           <w:left w:val="single" w:sz="4" w:space="0" w:color="5B9BD5"/>
@@ -405,7 +405,10 @@
               <w:jc w:val="center"/>
             </w:pPr>
             <w:r>
-              <w:t>20</w:t>
+              <w:t>2</w:t>
+            </w:r>
+            <w:r>
+              <w:t>5</w:t>
             </w:r>
             <w:r>
               <w:t>/10</w:t>
@@ -433,8 +436,10 @@
               <w:jc w:val="center"/>
             </w:pPr>
             <w:r>
-              <w:t>0,25</w:t>
+              <w:t>1</w:t>
             </w:r>
+            <w:bookmarkStart w:id="0" w:name="_GoBack"/>
+            <w:bookmarkEnd w:id="0"/>
             <w:r>
               <w:t>h</w:t>
             </w:r>
@@ -470,6 +475,9 @@
               <w:ind w:hanging="360"/>
               <w:contextualSpacing/>
             </w:pPr>
+            <w:r>
+              <w:t>Reunião da retrospectiva da Sprint 6.</w:t>
+            </w:r>
           </w:p>
           <w:p>
             <w:pPr>
@@ -504,348 +512,6 @@
                 <w:color w:val="2E74B5"/>
               </w:rPr>
               <w:t xml:space="preserve"> </w:t>
-            </w:r>
-            <w:r>
-              <w:rPr>
-                <w:color w:val="000000"/>
-              </w:rPr>
-              <w:t xml:space="preserve">Diogo, Izaquiel, </w:t>
-            </w:r>
-            <w:r>
-              <w:rPr>
-                <w:color w:val="000000"/>
-              </w:rPr>
-              <w:t>Ivo</w:t>
-            </w:r>
-          </w:p>
-        </w:tc>
-      </w:tr>
-      <w:tr>
-        <w:tc>
-          <w:tcPr>
-            <w:tcW w:w="555" w:type="dxa"/>
-            <w:tcBorders>
-              <w:top w:val="single" w:sz="4" w:space="0" w:color="5B9BD5"/>
-              <w:left w:val="single" w:sz="4" w:space="0" w:color="5B9BD5"/>
-              <w:bottom w:val="single" w:sz="4" w:space="0" w:color="5B9BD5"/>
-              <w:right w:val="single" w:sz="4" w:space="0" w:color="5B9BD5"/>
-            </w:tcBorders>
-            <w:shd w:val="clear" w:color="auto" w:fill="auto"/>
-            <w:tcMar>
-              <w:left w:w="134" w:type="dxa"/>
-              <w:right w:w="144" w:type="dxa"/>
-            </w:tcMar>
-          </w:tcPr>
-          <w:p>
-            <w:pPr>
-              <w:spacing w:before="120" w:after="120" w:line="240" w:lineRule="auto"/>
-              <w:jc w:val="center"/>
-            </w:pPr>
-            <w:r>
-              <w:t>03</w:t>
-            </w:r>
-          </w:p>
-        </w:tc>
-        <w:tc>
-          <w:tcPr>
-            <w:tcW w:w="900" w:type="dxa"/>
-            <w:tcBorders>
-              <w:top w:val="single" w:sz="4" w:space="0" w:color="5B9BD5"/>
-              <w:left w:val="single" w:sz="4" w:space="0" w:color="5B9BD5"/>
-              <w:bottom w:val="single" w:sz="4" w:space="0" w:color="5B9BD5"/>
-              <w:right w:val="single" w:sz="4" w:space="0" w:color="5B9BD5"/>
-            </w:tcBorders>
-            <w:shd w:val="clear" w:color="auto" w:fill="auto"/>
-            <w:tcMar>
-              <w:left w:w="134" w:type="dxa"/>
-              <w:right w:w="144" w:type="dxa"/>
-            </w:tcMar>
-          </w:tcPr>
-          <w:p>
-            <w:pPr>
-              <w:spacing w:before="120" w:after="120" w:line="240" w:lineRule="auto"/>
-              <w:jc w:val="center"/>
-            </w:pPr>
-            <w:r>
-              <w:t>23</w:t>
-            </w:r>
-            <w:bookmarkStart w:id="0" w:name="_GoBack"/>
-            <w:bookmarkEnd w:id="0"/>
-            <w:r>
-              <w:t>/10</w:t>
-            </w:r>
-          </w:p>
-        </w:tc>
-        <w:tc>
-          <w:tcPr>
-            <w:tcW w:w="1005" w:type="dxa"/>
-            <w:tcBorders>
-              <w:top w:val="single" w:sz="4" w:space="0" w:color="5B9BD5"/>
-              <w:left w:val="single" w:sz="4" w:space="0" w:color="5B9BD5"/>
-              <w:bottom w:val="single" w:sz="4" w:space="0" w:color="5B9BD5"/>
-              <w:right w:val="single" w:sz="4" w:space="0" w:color="5B9BD5"/>
-            </w:tcBorders>
-            <w:shd w:val="clear" w:color="auto" w:fill="auto"/>
-            <w:tcMar>
-              <w:left w:w="134" w:type="dxa"/>
-              <w:right w:w="144" w:type="dxa"/>
-            </w:tcMar>
-          </w:tcPr>
-          <w:p>
-            <w:pPr>
-              <w:spacing w:before="120" w:after="120" w:line="240" w:lineRule="auto"/>
-              <w:jc w:val="center"/>
-            </w:pPr>
-            <w:r>
-              <w:t>0</w:t>
-            </w:r>
-            <w:r>
-              <w:t>,</w:t>
-            </w:r>
-            <w:r>
-              <w:t>2</w:t>
-            </w:r>
-            <w:r>
-              <w:t>5</w:t>
-            </w:r>
-            <w:r>
-              <w:t>h</w:t>
-            </w:r>
-          </w:p>
-        </w:tc>
-        <w:tc>
-          <w:tcPr>
-            <w:tcW w:w="6900" w:type="dxa"/>
-            <w:tcBorders>
-              <w:top w:val="single" w:sz="4" w:space="0" w:color="5B9BD5"/>
-              <w:left w:val="single" w:sz="4" w:space="0" w:color="5B9BD5"/>
-              <w:bottom w:val="single" w:sz="4" w:space="0" w:color="5B9BD5"/>
-              <w:right w:val="single" w:sz="4" w:space="0" w:color="5B9BD5"/>
-            </w:tcBorders>
-            <w:shd w:val="clear" w:color="auto" w:fill="auto"/>
-            <w:tcMar>
-              <w:left w:w="134" w:type="dxa"/>
-              <w:right w:w="144" w:type="dxa"/>
-            </w:tcMar>
-          </w:tcPr>
-          <w:p>
-            <w:pPr>
-              <w:spacing w:after="0"/>
-              <w:ind w:left="720"/>
-              <w:contextualSpacing/>
-            </w:pPr>
-          </w:p>
-          <w:p>
-            <w:pPr>
-              <w:numPr>
-                <w:ilvl w:val="0"/>
-                <w:numId w:val="1"/>
-              </w:numPr>
-              <w:spacing w:after="0"/>
-              <w:ind w:hanging="360"/>
-              <w:contextualSpacing/>
-            </w:pPr>
-          </w:p>
-          <w:p>
-            <w:pPr>
-              <w:spacing w:after="0"/>
-              <w:ind w:left="720"/>
-              <w:contextualSpacing/>
-            </w:pPr>
-          </w:p>
-          <w:p>
-            <w:pPr>
-              <w:spacing w:before="120" w:after="120" w:line="240" w:lineRule="auto"/>
-              <w:rPr>
-                <w:lang w:val="en-US"/>
-              </w:rPr>
-            </w:pPr>
-            <w:r>
-              <w:rPr>
-                <w:color w:val="2E74B5"/>
-                <w:lang w:val="en-US"/>
-              </w:rPr>
-              <w:t>Participante</w:t>
-            </w:r>
-            <w:r>
-              <w:rPr>
-                <w:color w:val="2E74B5"/>
-                <w:lang w:val="en-US"/>
-              </w:rPr>
-              <w:t>s</w:t>
-            </w:r>
-            <w:r>
-              <w:rPr>
-                <w:color w:val="2E74B5"/>
-                <w:lang w:val="en-US"/>
-              </w:rPr>
-              <w:t xml:space="preserve">: </w:t>
-            </w:r>
-            <w:r>
-              <w:rPr>
-                <w:color w:val="000000"/>
-              </w:rPr>
-              <w:t xml:space="preserve">Diogo, Izaquiel, </w:t>
-            </w:r>
-            <w:r>
-              <w:rPr>
-                <w:color w:val="000000"/>
-              </w:rPr>
-              <w:t>Ivo</w:t>
-            </w:r>
-          </w:p>
-        </w:tc>
-      </w:tr>
-      <w:tr>
-        <w:tc>
-          <w:tcPr>
-            <w:tcW w:w="555" w:type="dxa"/>
-            <w:tcBorders>
-              <w:top w:val="single" w:sz="4" w:space="0" w:color="5B9BD5"/>
-              <w:left w:val="single" w:sz="4" w:space="0" w:color="5B9BD5"/>
-              <w:bottom w:val="single" w:sz="4" w:space="0" w:color="5B9BD5"/>
-              <w:right w:val="single" w:sz="4" w:space="0" w:color="5B9BD5"/>
-            </w:tcBorders>
-            <w:shd w:val="clear" w:color="auto" w:fill="auto"/>
-            <w:tcMar>
-              <w:left w:w="134" w:type="dxa"/>
-              <w:right w:w="144" w:type="dxa"/>
-            </w:tcMar>
-          </w:tcPr>
-          <w:p>
-            <w:pPr>
-              <w:spacing w:before="120" w:after="120" w:line="240" w:lineRule="auto"/>
-              <w:jc w:val="center"/>
-              <w:rPr>
-                <w:lang w:val="en-US"/>
-              </w:rPr>
-            </w:pPr>
-            <w:r>
-              <w:rPr>
-                <w:lang w:val="en-US"/>
-              </w:rPr>
-              <w:t>04</w:t>
-            </w:r>
-          </w:p>
-        </w:tc>
-        <w:tc>
-          <w:tcPr>
-            <w:tcW w:w="900" w:type="dxa"/>
-            <w:tcBorders>
-              <w:top w:val="single" w:sz="4" w:space="0" w:color="5B9BD5"/>
-              <w:left w:val="single" w:sz="4" w:space="0" w:color="5B9BD5"/>
-              <w:bottom w:val="single" w:sz="4" w:space="0" w:color="5B9BD5"/>
-              <w:right w:val="single" w:sz="4" w:space="0" w:color="5B9BD5"/>
-            </w:tcBorders>
-            <w:shd w:val="clear" w:color="auto" w:fill="auto"/>
-            <w:tcMar>
-              <w:left w:w="134" w:type="dxa"/>
-              <w:right w:w="144" w:type="dxa"/>
-            </w:tcMar>
-          </w:tcPr>
-          <w:p>
-            <w:pPr>
-              <w:spacing w:before="120" w:after="120" w:line="240" w:lineRule="auto"/>
-              <w:jc w:val="center"/>
-              <w:rPr>
-                <w:lang w:val="en-US"/>
-              </w:rPr>
-            </w:pPr>
-            <w:r>
-              <w:t>25</w:t>
-            </w:r>
-            <w:r>
-              <w:t>/10</w:t>
-            </w:r>
-          </w:p>
-        </w:tc>
-        <w:tc>
-          <w:tcPr>
-            <w:tcW w:w="1005" w:type="dxa"/>
-            <w:tcBorders>
-              <w:top w:val="single" w:sz="4" w:space="0" w:color="5B9BD5"/>
-              <w:left w:val="single" w:sz="4" w:space="0" w:color="5B9BD5"/>
-              <w:bottom w:val="single" w:sz="4" w:space="0" w:color="5B9BD5"/>
-              <w:right w:val="single" w:sz="4" w:space="0" w:color="5B9BD5"/>
-            </w:tcBorders>
-            <w:shd w:val="clear" w:color="auto" w:fill="auto"/>
-            <w:tcMar>
-              <w:left w:w="134" w:type="dxa"/>
-              <w:right w:w="144" w:type="dxa"/>
-            </w:tcMar>
-          </w:tcPr>
-          <w:p>
-            <w:pPr>
-              <w:spacing w:before="120" w:after="120" w:line="240" w:lineRule="auto"/>
-              <w:jc w:val="center"/>
-              <w:rPr>
-                <w:lang w:val="en-US"/>
-              </w:rPr>
-            </w:pPr>
-            <w:r>
-              <w:rPr>
-                <w:lang w:val="en-US"/>
-              </w:rPr>
-              <w:t>0,25h</w:t>
-            </w:r>
-          </w:p>
-        </w:tc>
-        <w:tc>
-          <w:tcPr>
-            <w:tcW w:w="6900" w:type="dxa"/>
-            <w:tcBorders>
-              <w:top w:val="single" w:sz="4" w:space="0" w:color="5B9BD5"/>
-              <w:left w:val="single" w:sz="4" w:space="0" w:color="5B9BD5"/>
-              <w:bottom w:val="single" w:sz="4" w:space="0" w:color="5B9BD5"/>
-              <w:right w:val="single" w:sz="4" w:space="0" w:color="5B9BD5"/>
-            </w:tcBorders>
-            <w:shd w:val="clear" w:color="auto" w:fill="auto"/>
-            <w:tcMar>
-              <w:left w:w="134" w:type="dxa"/>
-              <w:right w:w="144" w:type="dxa"/>
-            </w:tcMar>
-          </w:tcPr>
-          <w:p>
-            <w:pPr>
-              <w:spacing w:after="0"/>
-              <w:ind w:left="720"/>
-              <w:contextualSpacing/>
-            </w:pPr>
-          </w:p>
-          <w:p>
-            <w:pPr>
-              <w:numPr>
-                <w:ilvl w:val="0"/>
-                <w:numId w:val="1"/>
-              </w:numPr>
-              <w:spacing w:after="0"/>
-              <w:ind w:hanging="360"/>
-              <w:contextualSpacing/>
-            </w:pPr>
-            <w:r>
-              <w:t xml:space="preserve"> </w:t>
-            </w:r>
-          </w:p>
-          <w:p>
-            <w:pPr>
-              <w:contextualSpacing/>
-              <w:rPr>
-                <w:color w:val="2E74B5"/>
-              </w:rPr>
-            </w:pPr>
-          </w:p>
-          <w:p>
-            <w:pPr>
-              <w:contextualSpacing/>
-              <w:rPr>
-                <w:u w:val="single"/>
-              </w:rPr>
-            </w:pPr>
-            <w:r>
-              <w:rPr>
-                <w:color w:val="2E74B5"/>
-              </w:rPr>
-              <w:t xml:space="preserve">Participantes: </w:t>
             </w:r>
             <w:r>
               <w:rPr>

</xml_diff>